<commit_message>
added my bit, havent added action points though
</commit_message>
<xml_diff>
--- a/Reports and theory/SS EK Report 20180215.docx
+++ b/Reports and theory/SS EK Report 20180215.docx
@@ -302,164 +302,16 @@
           <w:szCs w:val="24"/>
           <w:lang w:val="en-GB"/>
         </w:rPr>
-        <w:t xml:space="preserve">With transfer learning </w:t>
-      </w:r>
-      <w:r>
-        <w:rPr>
-          <w:rFonts w:ascii="Times New Roman" w:hAnsi="Times New Roman" w:cs="Times New Roman"/>
-          <w:sz w:val="24"/>
-          <w:szCs w:val="24"/>
-          <w:lang w:val="en-GB"/>
-        </w:rPr>
-        <w:t>I</w:t>
-      </w:r>
-      <w:r>
-        <w:rPr>
-          <w:rFonts w:ascii="Times New Roman" w:hAnsi="Times New Roman" w:cs="Times New Roman"/>
-          <w:sz w:val="24"/>
-          <w:szCs w:val="24"/>
-          <w:lang w:val="en-GB"/>
-        </w:rPr>
-        <w:t xml:space="preserve"> have made a script that can load </w:t>
-      </w:r>
-      <w:r>
-        <w:rPr>
-          <w:rFonts w:ascii="Times New Roman" w:hAnsi="Times New Roman" w:cs="Times New Roman"/>
-          <w:sz w:val="24"/>
-          <w:szCs w:val="24"/>
-          <w:lang w:val="en-GB"/>
-        </w:rPr>
-        <w:t xml:space="preserve">and feed data into a CNN and another script that can load and print out bottlenecks from a </w:t>
-      </w:r>
-      <w:r>
-        <w:rPr>
-          <w:rFonts w:ascii="Times New Roman" w:hAnsi="Times New Roman" w:cs="Times New Roman"/>
-          <w:sz w:val="24"/>
-          <w:szCs w:val="24"/>
-          <w:lang w:val="en-GB"/>
-        </w:rPr>
-        <w:t>CNN.</w:t>
-      </w:r>
-      <w:r>
-        <w:rPr>
-          <w:rFonts w:ascii="Times New Roman" w:hAnsi="Times New Roman" w:cs="Times New Roman"/>
-          <w:sz w:val="24"/>
-          <w:szCs w:val="24"/>
-          <w:lang w:val="en-GB"/>
-        </w:rPr>
-        <w:t xml:space="preserve">  In </w:t>
-      </w:r>
-      <w:r>
-        <w:rPr>
-          <w:rFonts w:ascii="Times New Roman" w:hAnsi="Times New Roman" w:cs="Times New Roman"/>
-          <w:sz w:val="24"/>
-          <w:szCs w:val="24"/>
-          <w:lang w:val="en-GB"/>
-        </w:rPr>
-        <w:t>addition, I</w:t>
-      </w:r>
-      <w:r>
-        <w:rPr>
-          <w:rFonts w:ascii="Times New Roman" w:hAnsi="Times New Roman" w:cs="Times New Roman"/>
-          <w:sz w:val="24"/>
-          <w:szCs w:val="24"/>
-          <w:lang w:val="en-GB"/>
-        </w:rPr>
-        <w:t xml:space="preserve"> have started a script that will read in the bottlenecks I save </w:t>
-      </w:r>
-      <w:r>
-        <w:rPr>
-          <w:rFonts w:ascii="Times New Roman" w:hAnsi="Times New Roman" w:cs="Times New Roman"/>
-          <w:sz w:val="24"/>
-          <w:szCs w:val="24"/>
-          <w:lang w:val="en-GB"/>
-        </w:rPr>
-        <w:t xml:space="preserve">from a loaded model </w:t>
-      </w:r>
-      <w:r>
-        <w:rPr>
-          <w:rFonts w:ascii="Times New Roman" w:hAnsi="Times New Roman" w:cs="Times New Roman"/>
-          <w:sz w:val="24"/>
-          <w:szCs w:val="24"/>
-          <w:lang w:val="en-GB"/>
-        </w:rPr>
-        <w:t>and uses them to train the final layer of a CNN but with 30 outputs</w:t>
-      </w:r>
-      <w:r>
-        <w:rPr>
-          <w:rFonts w:ascii="Times New Roman" w:hAnsi="Times New Roman" w:cs="Times New Roman"/>
-          <w:sz w:val="24"/>
-          <w:szCs w:val="24"/>
-          <w:lang w:val="en-GB"/>
-        </w:rPr>
-        <w:t xml:space="preserve"> instead of 10. </w:t>
-      </w:r>
-    </w:p>
-    <w:p>
-      <w:pPr>
-        <w:jc w:val="both"/>
-        <w:rPr>
-          <w:rFonts w:ascii="Times New Roman" w:hAnsi="Times New Roman" w:cs="Times New Roman"/>
-          <w:sz w:val="24"/>
-          <w:szCs w:val="24"/>
-          <w:lang w:val="en-GB"/>
-        </w:rPr>
-      </w:pPr>
-      <w:r>
-        <w:rPr>
-          <w:rFonts w:ascii="Times New Roman" w:hAnsi="Times New Roman" w:cs="Times New Roman"/>
-          <w:sz w:val="24"/>
-          <w:szCs w:val="24"/>
-          <w:lang w:val="en-GB"/>
-        </w:rPr>
-        <w:t xml:space="preserve">It is worth mentioning that this work will be good as a rough proof of concept however once we have the dataset complete, we will have to retrain the CNN with 10 outputs so that </w:t>
-      </w:r>
-      <w:r>
-        <w:rPr>
-          <w:rFonts w:ascii="Times New Roman" w:hAnsi="Times New Roman" w:cs="Times New Roman"/>
-          <w:sz w:val="24"/>
-          <w:szCs w:val="24"/>
-          <w:lang w:val="en-GB"/>
-        </w:rPr>
-        <w:t xml:space="preserve">we can keep training and testing data separate.  </w:t>
-      </w:r>
-      <w:r>
-        <w:rPr>
-          <w:rFonts w:ascii="Times New Roman" w:hAnsi="Times New Roman" w:cs="Times New Roman"/>
-          <w:sz w:val="24"/>
-          <w:szCs w:val="24"/>
-          <w:lang w:val="en-GB"/>
-        </w:rPr>
-        <w:t xml:space="preserve"> </w:t>
-      </w:r>
-      <w:r>
-        <w:rPr>
-          <w:rFonts w:ascii="Times New Roman" w:hAnsi="Times New Roman" w:cs="Times New Roman"/>
-          <w:sz w:val="24"/>
-          <w:szCs w:val="24"/>
-          <w:lang w:val="en-GB"/>
-        </w:rPr>
-        <w:t xml:space="preserve">In </w:t>
-      </w:r>
-      <w:proofErr w:type="gramStart"/>
-      <w:r>
-        <w:rPr>
-          <w:rFonts w:ascii="Times New Roman" w:hAnsi="Times New Roman" w:cs="Times New Roman"/>
-          <w:sz w:val="24"/>
-          <w:szCs w:val="24"/>
-          <w:lang w:val="en-GB"/>
-        </w:rPr>
-        <w:t>addition</w:t>
-      </w:r>
-      <w:proofErr w:type="gramEnd"/>
-      <w:r>
-        <w:rPr>
-          <w:rFonts w:ascii="Times New Roman" w:hAnsi="Times New Roman" w:cs="Times New Roman"/>
-          <w:sz w:val="24"/>
-          <w:szCs w:val="24"/>
-          <w:lang w:val="en-GB"/>
-        </w:rPr>
-        <w:t xml:space="preserve"> these scripts will have to be altered to do everything in </w:t>
+        <w:t xml:space="preserve">I have continued to work on transfer learning.  I have done more work on </w:t>
+      </w:r>
+      <w:r>
+        <w:rPr>
+          <w:rFonts w:ascii="Times New Roman" w:hAnsi="Times New Roman" w:cs="Times New Roman"/>
+          <w:sz w:val="24"/>
+          <w:szCs w:val="24"/>
+          <w:lang w:val="en-GB"/>
+        </w:rPr>
+        <w:t xml:space="preserve">incorporating </w:t>
       </w:r>
       <w:proofErr w:type="spellStart"/>
       <w:r>
@@ -469,7 +321,7 @@
           <w:szCs w:val="24"/>
           <w:lang w:val="en-GB"/>
         </w:rPr>
-        <w:t>TFrecords</w:t>
+        <w:t>TFRecords</w:t>
       </w:r>
       <w:proofErr w:type="spellEnd"/>
       <w:r>
@@ -479,19 +331,104 @@
           <w:szCs w:val="24"/>
           <w:lang w:val="en-GB"/>
         </w:rPr>
-        <w:t xml:space="preserve">.  </w:t>
-      </w:r>
-    </w:p>
-    <w:p>
-      <w:pPr>
-        <w:jc w:val="both"/>
-        <w:rPr>
-          <w:rFonts w:ascii="Times New Roman" w:hAnsi="Times New Roman" w:cs="Times New Roman"/>
-          <w:sz w:val="24"/>
-          <w:szCs w:val="24"/>
-          <w:lang w:val="en-GB"/>
-        </w:rPr>
-      </w:pPr>
+        <w:t xml:space="preserve"> into </w:t>
+      </w:r>
+      <w:r>
+        <w:rPr>
+          <w:rFonts w:ascii="Times New Roman" w:hAnsi="Times New Roman" w:cs="Times New Roman"/>
+          <w:sz w:val="24"/>
+          <w:szCs w:val="24"/>
+          <w:lang w:val="en-GB"/>
+        </w:rPr>
+        <w:t>the transfer learning scripts however this is not yet complete.  In addition</w:t>
+      </w:r>
+      <w:r>
+        <w:rPr>
+          <w:rFonts w:ascii="Times New Roman" w:hAnsi="Times New Roman" w:cs="Times New Roman"/>
+          <w:sz w:val="24"/>
+          <w:szCs w:val="24"/>
+          <w:lang w:val="en-GB"/>
+        </w:rPr>
+        <w:t>,</w:t>
+      </w:r>
+      <w:r>
+        <w:rPr>
+          <w:rFonts w:ascii="Times New Roman" w:hAnsi="Times New Roman" w:cs="Times New Roman"/>
+          <w:sz w:val="24"/>
+          <w:szCs w:val="24"/>
+          <w:lang w:val="en-GB"/>
+        </w:rPr>
+        <w:t xml:space="preserve"> we have decided that when it comes to retraining the final layer, this will have to be done using .</w:t>
+      </w:r>
+      <w:proofErr w:type="spellStart"/>
+      <w:r>
+        <w:rPr>
+          <w:rFonts w:ascii="Times New Roman" w:hAnsi="Times New Roman" w:cs="Times New Roman"/>
+          <w:sz w:val="24"/>
+          <w:szCs w:val="24"/>
+          <w:lang w:val="en-GB"/>
+        </w:rPr>
+        <w:t>npz</w:t>
+      </w:r>
+      <w:proofErr w:type="spellEnd"/>
+      <w:r>
+        <w:rPr>
+          <w:rFonts w:ascii="Times New Roman" w:hAnsi="Times New Roman" w:cs="Times New Roman"/>
+          <w:sz w:val="24"/>
+          <w:szCs w:val="24"/>
+          <w:lang w:val="en-GB"/>
+        </w:rPr>
+        <w:t xml:space="preserve"> files as the bottlenecks cannot easily be saved as </w:t>
+      </w:r>
+      <w:proofErr w:type="spellStart"/>
+      <w:r>
+        <w:rPr>
+          <w:rFonts w:ascii="Times New Roman" w:hAnsi="Times New Roman" w:cs="Times New Roman"/>
+          <w:sz w:val="24"/>
+          <w:szCs w:val="24"/>
+          <w:lang w:val="en-GB"/>
+        </w:rPr>
+        <w:t>TFRecords</w:t>
+      </w:r>
+      <w:proofErr w:type="spellEnd"/>
+      <w:r>
+        <w:rPr>
+          <w:rFonts w:ascii="Times New Roman" w:hAnsi="Times New Roman" w:cs="Times New Roman"/>
+          <w:sz w:val="24"/>
+          <w:szCs w:val="24"/>
+          <w:lang w:val="en-GB"/>
+        </w:rPr>
+        <w:t xml:space="preserve"> format.  However</w:t>
+      </w:r>
+      <w:r>
+        <w:rPr>
+          <w:rFonts w:ascii="Times New Roman" w:hAnsi="Times New Roman" w:cs="Times New Roman"/>
+          <w:sz w:val="24"/>
+          <w:szCs w:val="24"/>
+          <w:lang w:val="en-GB"/>
+        </w:rPr>
+        <w:t>,</w:t>
+      </w:r>
+      <w:bookmarkStart w:id="0" w:name="_GoBack"/>
+      <w:bookmarkEnd w:id="0"/>
+      <w:r>
+        <w:rPr>
+          <w:rFonts w:ascii="Times New Roman" w:hAnsi="Times New Roman" w:cs="Times New Roman"/>
+          <w:sz w:val="24"/>
+          <w:szCs w:val="24"/>
+          <w:lang w:val="en-GB"/>
+        </w:rPr>
+        <w:t xml:space="preserve"> as the bottlenecks do not need augmenting and </w:t>
+      </w:r>
+      <w:r>
+        <w:rPr>
+          <w:rFonts w:ascii="Times New Roman" w:hAnsi="Times New Roman" w:cs="Times New Roman"/>
+          <w:sz w:val="24"/>
+          <w:szCs w:val="24"/>
+          <w:lang w:val="en-GB"/>
+        </w:rPr>
+        <w:t xml:space="preserve">as they are used to train only one layer, this is not significant.  </w:t>
+      </w:r>
     </w:p>
     <w:p>
       <w:pPr>
@@ -553,8 +490,6 @@
           <w:lang w:val="en-GB"/>
         </w:rPr>
       </w:pPr>
-      <w:bookmarkStart w:id="0" w:name="_GoBack"/>
-      <w:bookmarkEnd w:id="0"/>
       <w:r>
         <w:rPr>
           <w:rFonts w:ascii="Times New Roman" w:hAnsi="Times New Roman" w:cs="Times New Roman"/>
@@ -1941,7 +1876,7 @@
 </file>
 
 <file path=customXml/itemProps1.xml><?xml version="1.0" encoding="utf-8"?>
-<ds:datastoreItem xmlns:ds="http://schemas.openxmlformats.org/officeDocument/2006/customXml" ds:itemID="{6B94D92F-0B36-4620-BA6C-60A0DAEC4CB2}">
+<ds:datastoreItem xmlns:ds="http://schemas.openxmlformats.org/officeDocument/2006/customXml" ds:itemID="{29C0D5E7-4DE6-455A-BAEA-745D8D2D9342}">
   <ds:schemaRefs>
     <ds:schemaRef ds:uri="http://schemas.openxmlformats.org/officeDocument/2006/bibliography"/>
   </ds:schemaRefs>

</xml_diff>

<commit_message>
added action points to report
</commit_message>
<xml_diff>
--- a/Reports and theory/SS EK Report 20180215.docx
+++ b/Reports and theory/SS EK Report 20180215.docx
@@ -409,59 +409,26 @@
         </w:rPr>
         <w:t>,</w:t>
       </w:r>
+      <w:r>
+        <w:rPr>
+          <w:rFonts w:ascii="Times New Roman" w:hAnsi="Times New Roman" w:cs="Times New Roman"/>
+          <w:sz w:val="24"/>
+          <w:szCs w:val="24"/>
+          <w:lang w:val="en-GB"/>
+        </w:rPr>
+        <w:t xml:space="preserve"> as the bottlenecks do not need augmenting and </w:t>
+      </w:r>
+      <w:r>
+        <w:rPr>
+          <w:rFonts w:ascii="Times New Roman" w:hAnsi="Times New Roman" w:cs="Times New Roman"/>
+          <w:sz w:val="24"/>
+          <w:szCs w:val="24"/>
+          <w:lang w:val="en-GB"/>
+        </w:rPr>
+        <w:t xml:space="preserve">as they are used to train only one layer, this is not significant.  </w:t>
+      </w:r>
       <w:bookmarkStart w:id="0" w:name="_GoBack"/>
       <w:bookmarkEnd w:id="0"/>
-      <w:r>
-        <w:rPr>
-          <w:rFonts w:ascii="Times New Roman" w:hAnsi="Times New Roman" w:cs="Times New Roman"/>
-          <w:sz w:val="24"/>
-          <w:szCs w:val="24"/>
-          <w:lang w:val="en-GB"/>
-        </w:rPr>
-        <w:t xml:space="preserve"> as the bottlenecks do not need augmenting and </w:t>
-      </w:r>
-      <w:r>
-        <w:rPr>
-          <w:rFonts w:ascii="Times New Roman" w:hAnsi="Times New Roman" w:cs="Times New Roman"/>
-          <w:sz w:val="24"/>
-          <w:szCs w:val="24"/>
-          <w:lang w:val="en-GB"/>
-        </w:rPr>
-        <w:t xml:space="preserve">as they are used to train only one layer, this is not significant.  </w:t>
-      </w:r>
-    </w:p>
-    <w:p>
-      <w:pPr>
-        <w:jc w:val="both"/>
-        <w:rPr>
-          <w:rFonts w:ascii="Times New Roman" w:hAnsi="Times New Roman" w:cs="Times New Roman"/>
-          <w:sz w:val="24"/>
-          <w:szCs w:val="24"/>
-          <w:lang w:val="en-GB"/>
-        </w:rPr>
-      </w:pPr>
-    </w:p>
-    <w:p>
-      <w:pPr>
-        <w:jc w:val="both"/>
-        <w:rPr>
-          <w:rFonts w:ascii="Times New Roman" w:hAnsi="Times New Roman" w:cs="Times New Roman"/>
-          <w:sz w:val="24"/>
-          <w:szCs w:val="24"/>
-          <w:lang w:val="en-GB"/>
-        </w:rPr>
-      </w:pPr>
-    </w:p>
-    <w:p>
-      <w:pPr>
-        <w:jc w:val="both"/>
-        <w:rPr>
-          <w:rFonts w:ascii="Times New Roman" w:hAnsi="Times New Roman" w:cs="Times New Roman"/>
-          <w:sz w:val="24"/>
-          <w:szCs w:val="24"/>
-          <w:lang w:val="en-GB"/>
-        </w:rPr>
-      </w:pPr>
     </w:p>
     <w:p>
       <w:pPr>
@@ -521,23 +488,25 @@
           <w:sz w:val="24"/>
           <w:lang w:val="en-GB"/>
         </w:rPr>
-        <w:t xml:space="preserve">1. </w:t>
-      </w:r>
-      <w:r>
-        <w:rPr>
-          <w:rFonts w:ascii="Times New Roman" w:hAnsi="Times New Roman" w:cs="Times New Roman"/>
-          <w:sz w:val="24"/>
-          <w:lang w:val="en-GB"/>
-        </w:rPr>
-        <w:t xml:space="preserve">Work on the bottleneck script so that it can save the bottlenecks </w:t>
-      </w:r>
-      <w:r>
-        <w:rPr>
-          <w:rFonts w:ascii="Times New Roman" w:hAnsi="Times New Roman" w:cs="Times New Roman"/>
-          <w:sz w:val="24"/>
-          <w:lang w:val="en-GB"/>
-        </w:rPr>
-        <w:t xml:space="preserve">as a dataset.  </w:t>
+        <w:t xml:space="preserve">1.Finish the bottleneck script so we can read in a </w:t>
+      </w:r>
+      <w:proofErr w:type="spellStart"/>
+      <w:r>
+        <w:rPr>
+          <w:rFonts w:ascii="Times New Roman" w:hAnsi="Times New Roman" w:cs="Times New Roman"/>
+          <w:sz w:val="24"/>
+          <w:lang w:val="en-GB"/>
+        </w:rPr>
+        <w:t>TFRecord</w:t>
+      </w:r>
+      <w:proofErr w:type="spellEnd"/>
+      <w:r>
+        <w:rPr>
+          <w:rFonts w:ascii="Times New Roman" w:hAnsi="Times New Roman" w:cs="Times New Roman"/>
+          <w:sz w:val="24"/>
+          <w:lang w:val="en-GB"/>
+        </w:rPr>
+        <w:t xml:space="preserve"> file and save the bottlenecks </w:t>
       </w:r>
     </w:p>
     <w:p>
@@ -569,39 +538,7 @@
           <w:sz w:val="24"/>
           <w:lang w:val="en-GB"/>
         </w:rPr>
-        <w:t xml:space="preserve">Continue to work on a script to </w:t>
-      </w:r>
-      <w:r>
-        <w:rPr>
-          <w:rFonts w:ascii="Times New Roman" w:hAnsi="Times New Roman" w:cs="Times New Roman"/>
-          <w:sz w:val="24"/>
-          <w:lang w:val="en-GB"/>
-        </w:rPr>
-        <w:t>re</w:t>
-      </w:r>
-      <w:r>
-        <w:rPr>
-          <w:rFonts w:ascii="Times New Roman" w:hAnsi="Times New Roman" w:cs="Times New Roman"/>
-          <w:sz w:val="24"/>
-          <w:lang w:val="en-GB"/>
-        </w:rPr>
-        <w:t>train the final layer of a CNN</w:t>
-      </w:r>
-      <w:r>
-        <w:rPr>
-          <w:rFonts w:ascii="Times New Roman" w:hAnsi="Times New Roman" w:cs="Times New Roman"/>
-          <w:sz w:val="24"/>
-          <w:lang w:val="en-GB"/>
-        </w:rPr>
-        <w:t xml:space="preserve"> using loaded bottlenecks</w:t>
-      </w:r>
-      <w:r>
-        <w:rPr>
-          <w:rFonts w:ascii="Times New Roman" w:hAnsi="Times New Roman" w:cs="Times New Roman"/>
-          <w:sz w:val="24"/>
-          <w:lang w:val="en-GB"/>
-        </w:rPr>
-        <w:t xml:space="preserve"> </w:t>
+        <w:t xml:space="preserve">train a final layer using these saved bottlenecks </w:t>
       </w:r>
     </w:p>
     <w:p>
@@ -625,7 +562,7 @@
           <w:sz w:val="24"/>
           <w:lang w:val="en-GB"/>
         </w:rPr>
-        <w:t xml:space="preserve">3. Figure out how to read in </w:t>
+        <w:t xml:space="preserve">3. Test the neural network with </w:t>
       </w:r>
       <w:proofErr w:type="spellStart"/>
       <w:r>
@@ -634,50 +571,16 @@
           <w:sz w:val="24"/>
           <w:lang w:val="en-GB"/>
         </w:rPr>
-        <w:t>TFRecords</w:t>
+        <w:t>TFRecord</w:t>
       </w:r>
       <w:proofErr w:type="spellEnd"/>
-    </w:p>
-    <w:p>
-      <w:pPr>
-        <w:pBdr>
-          <w:top w:val="single" w:sz="4" w:space="1" w:color="FF0000"/>
-          <w:left w:val="single" w:sz="4" w:space="4" w:color="FF0000"/>
-          <w:bottom w:val="single" w:sz="4" w:space="1" w:color="FF0000"/>
-          <w:right w:val="single" w:sz="4" w:space="4" w:color="FF0000"/>
-        </w:pBdr>
-        <w:jc w:val="both"/>
-        <w:rPr>
-          <w:rFonts w:ascii="Times New Roman" w:hAnsi="Times New Roman" w:cs="Times New Roman"/>
-          <w:sz w:val="24"/>
-          <w:lang w:val="en-GB"/>
-        </w:rPr>
-      </w:pPr>
-      <w:r>
-        <w:rPr>
-          <w:rFonts w:ascii="Times New Roman" w:hAnsi="Times New Roman" w:cs="Times New Roman"/>
-          <w:sz w:val="24"/>
-          <w:lang w:val="en-GB"/>
-        </w:rPr>
-        <w:t xml:space="preserve">4. Once we can read in </w:t>
-      </w:r>
-      <w:proofErr w:type="spellStart"/>
-      <w:r>
-        <w:rPr>
-          <w:rFonts w:ascii="Times New Roman" w:hAnsi="Times New Roman" w:cs="Times New Roman"/>
-          <w:sz w:val="24"/>
-          <w:lang w:val="en-GB"/>
-        </w:rPr>
-        <w:t>TFRecords</w:t>
-      </w:r>
-      <w:proofErr w:type="spellEnd"/>
-      <w:r>
-        <w:rPr>
-          <w:rFonts w:ascii="Times New Roman" w:hAnsi="Times New Roman" w:cs="Times New Roman"/>
-          <w:sz w:val="24"/>
-          <w:lang w:val="en-GB"/>
-        </w:rPr>
-        <w:t xml:space="preserve"> files, ensure they can be put in the network to train it. </w:t>
+      <w:r>
+        <w:rPr>
+          <w:rFonts w:ascii="Times New Roman" w:hAnsi="Times New Roman" w:cs="Times New Roman"/>
+          <w:sz w:val="24"/>
+          <w:lang w:val="en-GB"/>
+        </w:rPr>
+        <w:t xml:space="preserve"> files to make sure they work</w:t>
       </w:r>
     </w:p>
     <w:p>
@@ -870,6 +773,95 @@
 <file path=word/numbering.xml><?xml version="1.0" encoding="utf-8"?>
 <w:numbering xmlns:wpc="http://schemas.microsoft.com/office/word/2010/wordprocessingCanvas" xmlns:cx="http://schemas.microsoft.com/office/drawing/2014/chartex" xmlns:cx1="http://schemas.microsoft.com/office/drawing/2015/9/8/chartex" xmlns:cx2="http://schemas.microsoft.com/office/drawing/2015/10/21/chartex" xmlns:cx3="http://schemas.microsoft.com/office/drawing/2016/5/9/chartex" xmlns:cx4="http://schemas.microsoft.com/office/drawing/2016/5/10/chartex" xmlns:cx5="http://schemas.microsoft.com/office/drawing/2016/5/11/chartex" xmlns:cx6="http://schemas.microsoft.com/office/drawing/2016/5/12/chartex" xmlns:cx7="http://schemas.microsoft.com/office/drawing/2016/5/13/chartex" xmlns:cx8="http://schemas.microsoft.com/office/drawing/2016/5/14/chartex" xmlns:mc="http://schemas.openxmlformats.org/markup-compatibility/2006" xmlns:aink="http://schemas.microsoft.com/office/drawing/2016/ink" xmlns:am3d="http://schemas.microsoft.com/office/drawing/2017/model3d" xmlns:o="urn:schemas-microsoft-com:office:office" xmlns:r="http://schemas.openxmlformats.org/officeDocument/2006/relationships" xmlns:m="http://schemas.openxmlformats.org/officeDocument/2006/math" xmlns:v="urn:schemas-microsoft-com:vml" xmlns:wp14="http://schemas.microsoft.com/office/word/2010/wordprocessingDrawing" xmlns:wp="http://schemas.openxmlformats.org/drawingml/2006/wordprocessingDrawing" xmlns:w10="urn:schemas-microsoft-com:office:word" xmlns:w="http://schemas.openxmlformats.org/wordprocessingml/2006/main" xmlns:w14="http://schemas.microsoft.com/office/word/2010/wordml" xmlns:w15="http://schemas.microsoft.com/office/word/2012/wordml" xmlns:w16cid="http://schemas.microsoft.com/office/word/2016/wordml/cid" xmlns:w16se="http://schemas.microsoft.com/office/word/2015/wordml/symex" xmlns:wpg="http://schemas.microsoft.com/office/word/2010/wordprocessingGroup" xmlns:wpi="http://schemas.microsoft.com/office/word/2010/wordprocessingInk" xmlns:wne="http://schemas.microsoft.com/office/word/2006/wordml" xmlns:wps="http://schemas.microsoft.com/office/word/2010/wordprocessingShape" mc:Ignorable="w14 w15 w16se w16cid wp14">
   <w:abstractNum w:abstractNumId="0" w15:restartNumberingAfterBreak="0">
+    <w:nsid w:val="2C0326A1"/>
+    <w:multiLevelType w:val="hybridMultilevel"/>
+    <w:tmpl w:val="EBE2E7C8"/>
+    <w:lvl w:ilvl="0" w:tplc="0809000F">
+      <w:start w:val="1"/>
+      <w:numFmt w:val="decimal"/>
+      <w:lvlText w:val="%1."/>
+      <w:lvlJc w:val="left"/>
+      <w:pPr>
+        <w:ind w:left="720" w:hanging="360"/>
+      </w:pPr>
+      <w:rPr>
+        <w:rFonts w:hint="default"/>
+      </w:rPr>
+    </w:lvl>
+    <w:lvl w:ilvl="1" w:tplc="08090019" w:tentative="1">
+      <w:start w:val="1"/>
+      <w:numFmt w:val="lowerLetter"/>
+      <w:lvlText w:val="%2."/>
+      <w:lvlJc w:val="left"/>
+      <w:pPr>
+        <w:ind w:left="1440" w:hanging="360"/>
+      </w:pPr>
+    </w:lvl>
+    <w:lvl w:ilvl="2" w:tplc="0809001B" w:tentative="1">
+      <w:start w:val="1"/>
+      <w:numFmt w:val="lowerRoman"/>
+      <w:lvlText w:val="%3."/>
+      <w:lvlJc w:val="right"/>
+      <w:pPr>
+        <w:ind w:left="2160" w:hanging="180"/>
+      </w:pPr>
+    </w:lvl>
+    <w:lvl w:ilvl="3" w:tplc="0809000F" w:tentative="1">
+      <w:start w:val="1"/>
+      <w:numFmt w:val="decimal"/>
+      <w:lvlText w:val="%4."/>
+      <w:lvlJc w:val="left"/>
+      <w:pPr>
+        <w:ind w:left="2880" w:hanging="360"/>
+      </w:pPr>
+    </w:lvl>
+    <w:lvl w:ilvl="4" w:tplc="08090019" w:tentative="1">
+      <w:start w:val="1"/>
+      <w:numFmt w:val="lowerLetter"/>
+      <w:lvlText w:val="%5."/>
+      <w:lvlJc w:val="left"/>
+      <w:pPr>
+        <w:ind w:left="3600" w:hanging="360"/>
+      </w:pPr>
+    </w:lvl>
+    <w:lvl w:ilvl="5" w:tplc="0809001B" w:tentative="1">
+      <w:start w:val="1"/>
+      <w:numFmt w:val="lowerRoman"/>
+      <w:lvlText w:val="%6."/>
+      <w:lvlJc w:val="right"/>
+      <w:pPr>
+        <w:ind w:left="4320" w:hanging="180"/>
+      </w:pPr>
+    </w:lvl>
+    <w:lvl w:ilvl="6" w:tplc="0809000F" w:tentative="1">
+      <w:start w:val="1"/>
+      <w:numFmt w:val="decimal"/>
+      <w:lvlText w:val="%7."/>
+      <w:lvlJc w:val="left"/>
+      <w:pPr>
+        <w:ind w:left="5040" w:hanging="360"/>
+      </w:pPr>
+    </w:lvl>
+    <w:lvl w:ilvl="7" w:tplc="08090019" w:tentative="1">
+      <w:start w:val="1"/>
+      <w:numFmt w:val="lowerLetter"/>
+      <w:lvlText w:val="%8."/>
+      <w:lvlJc w:val="left"/>
+      <w:pPr>
+        <w:ind w:left="5760" w:hanging="360"/>
+      </w:pPr>
+    </w:lvl>
+    <w:lvl w:ilvl="8" w:tplc="0809001B" w:tentative="1">
+      <w:start w:val="1"/>
+      <w:numFmt w:val="lowerRoman"/>
+      <w:lvlText w:val="%9."/>
+      <w:lvlJc w:val="right"/>
+      <w:pPr>
+        <w:ind w:left="6480" w:hanging="180"/>
+      </w:pPr>
+    </w:lvl>
+  </w:abstractNum>
+  <w:abstractNum w:abstractNumId="1" w15:restartNumberingAfterBreak="0">
     <w:nsid w:val="4DDE051E"/>
     <w:multiLevelType w:val="hybridMultilevel"/>
     <w:tmpl w:val="0BD0AC04"/>
@@ -982,7 +974,7 @@
       </w:rPr>
     </w:lvl>
   </w:abstractNum>
-  <w:abstractNum w:abstractNumId="1" w15:restartNumberingAfterBreak="0">
+  <w:abstractNum w:abstractNumId="2" w15:restartNumberingAfterBreak="0">
     <w:nsid w:val="5E5118DC"/>
     <w:multiLevelType w:val="hybridMultilevel"/>
     <w:tmpl w:val="AD229078"/>
@@ -1100,10 +1092,13 @@
     </w:lvl>
   </w:abstractNum>
   <w:num w:numId="1">
-    <w:abstractNumId w:val="0"/>
+    <w:abstractNumId w:val="1"/>
   </w:num>
   <w:num w:numId="2">
-    <w:abstractNumId w:val="1"/>
+    <w:abstractNumId w:val="2"/>
+  </w:num>
+  <w:num w:numId="3">
+    <w:abstractNumId w:val="0"/>
   </w:num>
 </w:numbering>
 </file>
@@ -1876,7 +1871,7 @@
 </file>
 
 <file path=customXml/itemProps1.xml><?xml version="1.0" encoding="utf-8"?>
-<ds:datastoreItem xmlns:ds="http://schemas.openxmlformats.org/officeDocument/2006/customXml" ds:itemID="{29C0D5E7-4DE6-455A-BAEA-745D8D2D9342}">
+<ds:datastoreItem xmlns:ds="http://schemas.openxmlformats.org/officeDocument/2006/customXml" ds:itemID="{50A14A91-3369-4603-8CC7-46633F44B9A2}">
   <ds:schemaRefs>
     <ds:schemaRef ds:uri="http://schemas.openxmlformats.org/officeDocument/2006/bibliography"/>
   </ds:schemaRefs>

</xml_diff>